<commit_message>
Switched Queries to Text file for convenience
Also updated List of Queries. Query doc file still exists on my computer
if we want to switch back.
</commit_message>
<xml_diff>
--- a/Queries/List of Potential Queries for the Database.docx
+++ b/Queries/List of Potential Queries for the Database.docx
@@ -18,39 +18,36 @@
           <w:numId w:val="1"/>
         </w:numPr>
         <w:rPr>
-          <w:sz w:val="24"/>
-          <w:szCs w:val="24"/>
-        </w:rPr>
-      </w:pPr>
-      <w:r>
-        <w:rPr>
-          <w:sz w:val="24"/>
-          <w:szCs w:val="24"/>
-        </w:rPr>
-        <w:t>Calculate</w:t>
-      </w:r>
-      <w:r>
-        <w:rPr>
-          <w:sz w:val="24"/>
-          <w:szCs w:val="24"/>
-        </w:rPr>
-        <w:t xml:space="preserve"> the largest donation per donor</w:t>
-      </w:r>
-    </w:p>
-    <w:p>
-      <w:pPr>
-        <w:pStyle w:val="ListParagraph"/>
-        <w:numPr>
-          <w:ilvl w:val="0"/>
-          <w:numId w:val="1"/>
-        </w:numPr>
-        <w:rPr>
-          <w:sz w:val="24"/>
-          <w:szCs w:val="24"/>
-        </w:rPr>
-      </w:pPr>
-      <w:r>
-        <w:rPr>
+          <w:strike/>
+          <w:sz w:val="24"/>
+          <w:szCs w:val="24"/>
+        </w:rPr>
+      </w:pPr>
+      <w:r>
+        <w:rPr>
+          <w:strike/>
+          <w:sz w:val="24"/>
+          <w:szCs w:val="24"/>
+        </w:rPr>
+        <w:t>Calculate the largest donation per donor</w:t>
+      </w:r>
+    </w:p>
+    <w:p>
+      <w:pPr>
+        <w:pStyle w:val="ListParagraph"/>
+        <w:numPr>
+          <w:ilvl w:val="0"/>
+          <w:numId w:val="1"/>
+        </w:numPr>
+        <w:rPr>
+          <w:strike/>
+          <w:sz w:val="24"/>
+          <w:szCs w:val="24"/>
+        </w:rPr>
+      </w:pPr>
+      <w:r>
+        <w:rPr>
+          <w:strike/>
           <w:sz w:val="24"/>
           <w:szCs w:val="24"/>
         </w:rPr>
@@ -65,12 +62,14 @@
           <w:numId w:val="1"/>
         </w:numPr>
         <w:rPr>
-          <w:sz w:val="24"/>
-          <w:szCs w:val="24"/>
-        </w:rPr>
-      </w:pPr>
-      <w:r>
-        <w:rPr>
+          <w:strike/>
+          <w:sz w:val="24"/>
+          <w:szCs w:val="24"/>
+        </w:rPr>
+      </w:pPr>
+      <w:r>
+        <w:rPr>
+          <w:strike/>
           <w:sz w:val="24"/>
           <w:szCs w:val="24"/>
         </w:rPr>
@@ -85,12 +84,14 @@
           <w:numId w:val="1"/>
         </w:numPr>
         <w:rPr>
-          <w:sz w:val="24"/>
-          <w:szCs w:val="24"/>
-        </w:rPr>
-      </w:pPr>
-      <w:r>
-        <w:rPr>
+          <w:strike/>
+          <w:sz w:val="24"/>
+          <w:szCs w:val="24"/>
+        </w:rPr>
+      </w:pPr>
+      <w:r>
+        <w:rPr>
+          <w:strike/>
           <w:sz w:val="24"/>
           <w:szCs w:val="24"/>
         </w:rPr>
@@ -105,12 +106,15 @@
           <w:numId w:val="1"/>
         </w:numPr>
         <w:rPr>
-          <w:sz w:val="24"/>
-          <w:szCs w:val="24"/>
-        </w:rPr>
-      </w:pPr>
-      <w:r>
-        <w:rPr>
+          <w:strike/>
+          <w:sz w:val="24"/>
+          <w:szCs w:val="24"/>
+        </w:rPr>
+      </w:pPr>
+      <w:bookmarkStart w:id="0" w:name="_GoBack"/>
+      <w:r>
+        <w:rPr>
+          <w:strike/>
           <w:sz w:val="24"/>
           <w:szCs w:val="24"/>
         </w:rPr>
@@ -125,12 +129,14 @@
           <w:numId w:val="1"/>
         </w:numPr>
         <w:rPr>
-          <w:sz w:val="24"/>
-          <w:szCs w:val="24"/>
-        </w:rPr>
-      </w:pPr>
-      <w:r>
-        <w:rPr>
+          <w:strike/>
+          <w:sz w:val="24"/>
+          <w:szCs w:val="24"/>
+        </w:rPr>
+      </w:pPr>
+      <w:r>
+        <w:rPr>
+          <w:strike/>
           <w:sz w:val="24"/>
           <w:szCs w:val="24"/>
         </w:rPr>
@@ -145,12 +151,14 @@
           <w:numId w:val="1"/>
         </w:numPr>
         <w:rPr>
-          <w:sz w:val="24"/>
-          <w:szCs w:val="24"/>
-        </w:rPr>
-      </w:pPr>
-      <w:r>
-        <w:rPr>
+          <w:strike/>
+          <w:sz w:val="24"/>
+          <w:szCs w:val="24"/>
+        </w:rPr>
+      </w:pPr>
+      <w:r>
+        <w:rPr>
+          <w:strike/>
           <w:sz w:val="24"/>
           <w:szCs w:val="24"/>
         </w:rPr>
@@ -165,18 +173,21 @@
           <w:numId w:val="1"/>
         </w:numPr>
         <w:rPr>
-          <w:sz w:val="24"/>
-          <w:szCs w:val="24"/>
-        </w:rPr>
-      </w:pPr>
-      <w:r>
-        <w:rPr>
+          <w:strike/>
+          <w:sz w:val="24"/>
+          <w:szCs w:val="24"/>
+        </w:rPr>
+      </w:pPr>
+      <w:r>
+        <w:rPr>
+          <w:strike/>
           <w:sz w:val="24"/>
           <w:szCs w:val="24"/>
         </w:rPr>
         <w:t>Zip code</w:t>
       </w:r>
     </w:p>
+    <w:bookmarkEnd w:id="0"/>
     <w:p>
       <w:pPr>
         <w:pStyle w:val="ListParagraph"/>
@@ -989,8 +1000,6 @@
         </w:rPr>
         <w:t>Search by pledge payment frequency</w:t>
       </w:r>
-      <w:bookmarkStart w:id="0" w:name="_GoBack"/>
-      <w:bookmarkEnd w:id="0"/>
     </w:p>
     <w:sectPr>
       <w:pgSz w:w="12240" w:h="15840"/>

</xml_diff>

<commit_message>
Included Dummy SQL Statements and Updated Query List
</commit_message>
<xml_diff>
--- a/Queries/List of Potential Queries for the Database.docx
+++ b/Queries/List of Potential Queries for the Database.docx
@@ -111,6 +111,202 @@
           <w:szCs w:val="24"/>
         </w:rPr>
       </w:pPr>
+      <w:r>
+        <w:rPr>
+          <w:strike/>
+          <w:sz w:val="24"/>
+          <w:szCs w:val="24"/>
+        </w:rPr>
+        <w:t>Group donors by location</w:t>
+      </w:r>
+    </w:p>
+    <w:p>
+      <w:pPr>
+        <w:pStyle w:val="ListParagraph"/>
+        <w:numPr>
+          <w:ilvl w:val="1"/>
+          <w:numId w:val="1"/>
+        </w:numPr>
+        <w:rPr>
+          <w:strike/>
+          <w:sz w:val="24"/>
+          <w:szCs w:val="24"/>
+        </w:rPr>
+      </w:pPr>
+      <w:r>
+        <w:rPr>
+          <w:strike/>
+          <w:sz w:val="24"/>
+          <w:szCs w:val="24"/>
+        </w:rPr>
+        <w:t>City</w:t>
+      </w:r>
+    </w:p>
+    <w:p>
+      <w:pPr>
+        <w:pStyle w:val="ListParagraph"/>
+        <w:numPr>
+          <w:ilvl w:val="1"/>
+          <w:numId w:val="1"/>
+        </w:numPr>
+        <w:rPr>
+          <w:strike/>
+          <w:sz w:val="24"/>
+          <w:szCs w:val="24"/>
+        </w:rPr>
+      </w:pPr>
+      <w:r>
+        <w:rPr>
+          <w:strike/>
+          <w:sz w:val="24"/>
+          <w:szCs w:val="24"/>
+        </w:rPr>
+        <w:t>State</w:t>
+      </w:r>
+    </w:p>
+    <w:p>
+      <w:pPr>
+        <w:pStyle w:val="ListParagraph"/>
+        <w:numPr>
+          <w:ilvl w:val="1"/>
+          <w:numId w:val="1"/>
+        </w:numPr>
+        <w:rPr>
+          <w:strike/>
+          <w:sz w:val="24"/>
+          <w:szCs w:val="24"/>
+        </w:rPr>
+      </w:pPr>
+      <w:r>
+        <w:rPr>
+          <w:strike/>
+          <w:sz w:val="24"/>
+          <w:szCs w:val="24"/>
+        </w:rPr>
+        <w:t>Zip code</w:t>
+      </w:r>
+    </w:p>
+    <w:p>
+      <w:pPr>
+        <w:pStyle w:val="ListParagraph"/>
+        <w:numPr>
+          <w:ilvl w:val="0"/>
+          <w:numId w:val="1"/>
+        </w:numPr>
+        <w:rPr>
+          <w:strike/>
+          <w:sz w:val="24"/>
+          <w:szCs w:val="24"/>
+        </w:rPr>
+      </w:pPr>
+      <w:r>
+        <w:rPr>
+          <w:strike/>
+          <w:sz w:val="24"/>
+          <w:szCs w:val="24"/>
+        </w:rPr>
+        <w:t>Count donors</w:t>
+      </w:r>
+    </w:p>
+    <w:p>
+      <w:pPr>
+        <w:pStyle w:val="ListParagraph"/>
+        <w:numPr>
+          <w:ilvl w:val="0"/>
+          <w:numId w:val="1"/>
+        </w:numPr>
+        <w:rPr>
+          <w:strike/>
+          <w:sz w:val="24"/>
+          <w:szCs w:val="24"/>
+        </w:rPr>
+      </w:pPr>
+      <w:r>
+        <w:rPr>
+          <w:strike/>
+          <w:sz w:val="24"/>
+          <w:szCs w:val="24"/>
+        </w:rPr>
+        <w:t>Count and group donors by type</w:t>
+      </w:r>
+    </w:p>
+    <w:p>
+      <w:pPr>
+        <w:pStyle w:val="ListParagraph"/>
+        <w:numPr>
+          <w:ilvl w:val="0"/>
+          <w:numId w:val="1"/>
+        </w:numPr>
+        <w:rPr>
+          <w:strike/>
+          <w:sz w:val="24"/>
+          <w:szCs w:val="24"/>
+        </w:rPr>
+      </w:pPr>
+      <w:r>
+        <w:rPr>
+          <w:strike/>
+          <w:sz w:val="24"/>
+          <w:szCs w:val="24"/>
+        </w:rPr>
+        <w:t>Calculate the total amount of donations received during an event</w:t>
+      </w:r>
+    </w:p>
+    <w:p>
+      <w:pPr>
+        <w:pStyle w:val="ListParagraph"/>
+        <w:numPr>
+          <w:ilvl w:val="0"/>
+          <w:numId w:val="1"/>
+        </w:numPr>
+        <w:rPr>
+          <w:strike/>
+          <w:sz w:val="24"/>
+          <w:szCs w:val="24"/>
+        </w:rPr>
+      </w:pPr>
+      <w:r>
+        <w:rPr>
+          <w:strike/>
+          <w:sz w:val="24"/>
+          <w:szCs w:val="24"/>
+        </w:rPr>
+        <w:t>Calculate the total amount of donations received during a campaign</w:t>
+      </w:r>
+    </w:p>
+    <w:p>
+      <w:pPr>
+        <w:pStyle w:val="ListParagraph"/>
+        <w:numPr>
+          <w:ilvl w:val="0"/>
+          <w:numId w:val="1"/>
+        </w:numPr>
+        <w:rPr>
+          <w:sz w:val="24"/>
+          <w:szCs w:val="24"/>
+        </w:rPr>
+      </w:pPr>
+      <w:r>
+        <w:rPr>
+          <w:sz w:val="24"/>
+          <w:szCs w:val="24"/>
+        </w:rPr>
+        <w:t>Calculate the average amount given by a donor</w:t>
+      </w:r>
+    </w:p>
+    <w:p>
+      <w:pPr>
+        <w:pStyle w:val="ListParagraph"/>
+        <w:numPr>
+          <w:ilvl w:val="0"/>
+          <w:numId w:val="1"/>
+        </w:numPr>
+        <w:rPr>
+          <w:strike/>
+          <w:sz w:val="24"/>
+          <w:szCs w:val="24"/>
+        </w:rPr>
+      </w:pPr>
       <w:bookmarkStart w:id="0" w:name="_GoBack"/>
       <w:r>
         <w:rPr>
@@ -118,7 +314,7 @@
           <w:sz w:val="24"/>
           <w:szCs w:val="24"/>
         </w:rPr>
-        <w:t>Group donors by location</w:t>
+        <w:t>Search by Name</w:t>
       </w:r>
     </w:p>
     <w:p>
@@ -140,7 +336,7 @@
           <w:sz w:val="24"/>
           <w:szCs w:val="24"/>
         </w:rPr>
-        <w:t>City</w:t>
+        <w:t>First Name</w:t>
       </w:r>
     </w:p>
     <w:p>
@@ -162,7 +358,7 @@
           <w:sz w:val="24"/>
           <w:szCs w:val="24"/>
         </w:rPr>
-        <w:t>State</w:t>
+        <w:t>Last name</w:t>
       </w:r>
     </w:p>
     <w:p>
@@ -184,7 +380,29 @@
           <w:sz w:val="24"/>
           <w:szCs w:val="24"/>
         </w:rPr>
-        <w:t>Zip code</w:t>
+        <w:t>Organization/Company Name</w:t>
+      </w:r>
+    </w:p>
+    <w:p>
+      <w:pPr>
+        <w:pStyle w:val="ListParagraph"/>
+        <w:numPr>
+          <w:ilvl w:val="1"/>
+          <w:numId w:val="1"/>
+        </w:numPr>
+        <w:rPr>
+          <w:strike/>
+          <w:sz w:val="24"/>
+          <w:szCs w:val="24"/>
+        </w:rPr>
+      </w:pPr>
+      <w:r>
+        <w:rPr>
+          <w:strike/>
+          <w:sz w:val="24"/>
+          <w:szCs w:val="24"/>
+        </w:rPr>
+        <w:t>Grant Name</w:t>
       </w:r>
     </w:p>
     <w:bookmarkEnd w:id="0"/>
@@ -205,107 +423,127 @@
           <w:sz w:val="24"/>
           <w:szCs w:val="24"/>
         </w:rPr>
-        <w:t>Count donors</w:t>
-      </w:r>
-    </w:p>
-    <w:p>
-      <w:pPr>
-        <w:pStyle w:val="ListParagraph"/>
-        <w:numPr>
-          <w:ilvl w:val="0"/>
-          <w:numId w:val="1"/>
-        </w:numPr>
-        <w:rPr>
-          <w:sz w:val="24"/>
-          <w:szCs w:val="24"/>
-        </w:rPr>
-      </w:pPr>
-      <w:r>
-        <w:rPr>
-          <w:sz w:val="24"/>
-          <w:szCs w:val="24"/>
-        </w:rPr>
-        <w:t>Count and group donors by type</w:t>
-      </w:r>
-    </w:p>
-    <w:p>
-      <w:pPr>
-        <w:pStyle w:val="ListParagraph"/>
-        <w:numPr>
-          <w:ilvl w:val="0"/>
-          <w:numId w:val="1"/>
-        </w:numPr>
-        <w:rPr>
-          <w:sz w:val="24"/>
-          <w:szCs w:val="24"/>
-        </w:rPr>
-      </w:pPr>
-      <w:r>
-        <w:rPr>
-          <w:sz w:val="24"/>
-          <w:szCs w:val="24"/>
-        </w:rPr>
-        <w:t>Calculate the total amount of donations received during an event</w:t>
-      </w:r>
-    </w:p>
-    <w:p>
-      <w:pPr>
-        <w:pStyle w:val="ListParagraph"/>
-        <w:numPr>
-          <w:ilvl w:val="0"/>
-          <w:numId w:val="1"/>
-        </w:numPr>
-        <w:rPr>
-          <w:sz w:val="24"/>
-          <w:szCs w:val="24"/>
-        </w:rPr>
-      </w:pPr>
-      <w:r>
-        <w:rPr>
-          <w:sz w:val="24"/>
-          <w:szCs w:val="24"/>
-        </w:rPr>
-        <w:t>Calculate the total amount of donations received during a campaign</w:t>
-      </w:r>
-    </w:p>
-    <w:p>
-      <w:pPr>
-        <w:pStyle w:val="ListParagraph"/>
-        <w:numPr>
-          <w:ilvl w:val="0"/>
-          <w:numId w:val="1"/>
-        </w:numPr>
-        <w:rPr>
-          <w:sz w:val="24"/>
-          <w:szCs w:val="24"/>
-        </w:rPr>
-      </w:pPr>
-      <w:r>
-        <w:rPr>
-          <w:sz w:val="24"/>
-          <w:szCs w:val="24"/>
-        </w:rPr>
-        <w:t>Calculate the average amount given by a donor</w:t>
-      </w:r>
-    </w:p>
-    <w:p>
-      <w:pPr>
-        <w:pStyle w:val="ListParagraph"/>
-        <w:numPr>
-          <w:ilvl w:val="0"/>
-          <w:numId w:val="1"/>
-        </w:numPr>
-        <w:rPr>
-          <w:sz w:val="24"/>
-          <w:szCs w:val="24"/>
-        </w:rPr>
-      </w:pPr>
-      <w:r>
-        <w:rPr>
-          <w:sz w:val="24"/>
-          <w:szCs w:val="24"/>
-        </w:rPr>
-        <w:t>Search by Name</w:t>
+        <w:t>Total donations by date to date</w:t>
+      </w:r>
+    </w:p>
+    <w:p>
+      <w:pPr>
+        <w:pStyle w:val="ListParagraph"/>
+        <w:numPr>
+          <w:ilvl w:val="0"/>
+          <w:numId w:val="1"/>
+        </w:numPr>
+        <w:rPr>
+          <w:sz w:val="24"/>
+          <w:szCs w:val="24"/>
+        </w:rPr>
+      </w:pPr>
+      <w:r>
+        <w:rPr>
+          <w:sz w:val="24"/>
+          <w:szCs w:val="24"/>
+        </w:rPr>
+        <w:t>Search by location</w:t>
+      </w:r>
+    </w:p>
+    <w:p>
+      <w:pPr>
+        <w:pStyle w:val="ListParagraph"/>
+        <w:numPr>
+          <w:ilvl w:val="0"/>
+          <w:numId w:val="1"/>
+        </w:numPr>
+        <w:rPr>
+          <w:sz w:val="24"/>
+          <w:szCs w:val="24"/>
+        </w:rPr>
+      </w:pPr>
+      <w:r>
+        <w:rPr>
+          <w:sz w:val="24"/>
+          <w:szCs w:val="24"/>
+        </w:rPr>
+        <w:t>Search by frequency</w:t>
+      </w:r>
+    </w:p>
+    <w:p>
+      <w:pPr>
+        <w:pStyle w:val="ListParagraph"/>
+        <w:numPr>
+          <w:ilvl w:val="0"/>
+          <w:numId w:val="1"/>
+        </w:numPr>
+        <w:rPr>
+          <w:sz w:val="24"/>
+          <w:szCs w:val="24"/>
+        </w:rPr>
+      </w:pPr>
+      <w:r>
+        <w:rPr>
+          <w:sz w:val="24"/>
+          <w:szCs w:val="24"/>
+        </w:rPr>
+        <w:t>Search by donor name for contact information</w:t>
+      </w:r>
+    </w:p>
+    <w:p>
+      <w:pPr>
+        <w:pStyle w:val="ListParagraph"/>
+        <w:numPr>
+          <w:ilvl w:val="0"/>
+          <w:numId w:val="1"/>
+        </w:numPr>
+        <w:rPr>
+          <w:sz w:val="24"/>
+          <w:szCs w:val="24"/>
+        </w:rPr>
+      </w:pPr>
+      <w:r>
+        <w:rPr>
+          <w:sz w:val="24"/>
+          <w:szCs w:val="24"/>
+        </w:rPr>
+        <w:t>Search by donation type</w:t>
+      </w:r>
+    </w:p>
+    <w:p>
+      <w:pPr>
+        <w:pStyle w:val="ListParagraph"/>
+        <w:numPr>
+          <w:ilvl w:val="0"/>
+          <w:numId w:val="1"/>
+        </w:numPr>
+        <w:rPr>
+          <w:sz w:val="24"/>
+          <w:szCs w:val="24"/>
+        </w:rPr>
+      </w:pPr>
+      <w:r>
+        <w:rPr>
+          <w:sz w:val="24"/>
+          <w:szCs w:val="24"/>
+        </w:rPr>
+        <w:t>Calculate pledge total</w:t>
+      </w:r>
+    </w:p>
+    <w:p>
+      <w:pPr>
+        <w:pStyle w:val="ListParagraph"/>
+        <w:numPr>
+          <w:ilvl w:val="0"/>
+          <w:numId w:val="1"/>
+        </w:numPr>
+        <w:rPr>
+          <w:sz w:val="24"/>
+          <w:szCs w:val="24"/>
+        </w:rPr>
+      </w:pPr>
+      <w:r>
+        <w:rPr>
+          <w:sz w:val="24"/>
+          <w:szCs w:val="24"/>
+        </w:rPr>
+        <w:t>Search donors by their status</w:t>
       </w:r>
     </w:p>
     <w:p>
@@ -325,7 +563,7 @@
           <w:sz w:val="24"/>
           <w:szCs w:val="24"/>
         </w:rPr>
-        <w:t>First Name</w:t>
+        <w:t>Active</w:t>
       </w:r>
     </w:p>
     <w:p>
@@ -345,7 +583,7 @@
           <w:sz w:val="24"/>
           <w:szCs w:val="24"/>
         </w:rPr>
-        <w:t>Last name</w:t>
+        <w:t>Inactive</w:t>
       </w:r>
     </w:p>
     <w:p>
@@ -365,147 +603,47 @@
           <w:sz w:val="24"/>
           <w:szCs w:val="24"/>
         </w:rPr>
-        <w:t>Organization/Company Name</w:t>
-      </w:r>
-    </w:p>
-    <w:p>
-      <w:pPr>
-        <w:pStyle w:val="ListParagraph"/>
-        <w:numPr>
-          <w:ilvl w:val="0"/>
-          <w:numId w:val="1"/>
-        </w:numPr>
-        <w:rPr>
-          <w:sz w:val="24"/>
-          <w:szCs w:val="24"/>
-        </w:rPr>
-      </w:pPr>
-      <w:r>
-        <w:rPr>
-          <w:sz w:val="24"/>
-          <w:szCs w:val="24"/>
-        </w:rPr>
-        <w:t>Total donations by date to date</w:t>
-      </w:r>
-    </w:p>
-    <w:p>
-      <w:pPr>
-        <w:pStyle w:val="ListParagraph"/>
-        <w:numPr>
-          <w:ilvl w:val="0"/>
-          <w:numId w:val="1"/>
-        </w:numPr>
-        <w:rPr>
-          <w:sz w:val="24"/>
-          <w:szCs w:val="24"/>
-        </w:rPr>
-      </w:pPr>
-      <w:r>
-        <w:rPr>
-          <w:sz w:val="24"/>
-          <w:szCs w:val="24"/>
-        </w:rPr>
-        <w:t>Search by location</w:t>
-      </w:r>
-    </w:p>
-    <w:p>
-      <w:pPr>
-        <w:pStyle w:val="ListParagraph"/>
-        <w:numPr>
-          <w:ilvl w:val="0"/>
-          <w:numId w:val="1"/>
-        </w:numPr>
-        <w:rPr>
-          <w:sz w:val="24"/>
-          <w:szCs w:val="24"/>
-        </w:rPr>
-      </w:pPr>
-      <w:r>
-        <w:rPr>
-          <w:sz w:val="24"/>
-          <w:szCs w:val="24"/>
-        </w:rPr>
-        <w:t>Search by frequency</w:t>
-      </w:r>
-    </w:p>
-    <w:p>
-      <w:pPr>
-        <w:pStyle w:val="ListParagraph"/>
-        <w:numPr>
-          <w:ilvl w:val="0"/>
-          <w:numId w:val="1"/>
-        </w:numPr>
-        <w:rPr>
-          <w:sz w:val="24"/>
-          <w:szCs w:val="24"/>
-        </w:rPr>
-      </w:pPr>
-      <w:r>
-        <w:rPr>
-          <w:sz w:val="24"/>
-          <w:szCs w:val="24"/>
-        </w:rPr>
-        <w:t>Search by donor name for contact information</w:t>
-      </w:r>
-    </w:p>
-    <w:p>
-      <w:pPr>
-        <w:pStyle w:val="ListParagraph"/>
-        <w:numPr>
-          <w:ilvl w:val="0"/>
-          <w:numId w:val="1"/>
-        </w:numPr>
-        <w:rPr>
-          <w:sz w:val="24"/>
-          <w:szCs w:val="24"/>
-        </w:rPr>
-      </w:pPr>
-      <w:r>
-        <w:rPr>
-          <w:sz w:val="24"/>
-          <w:szCs w:val="24"/>
-        </w:rPr>
-        <w:t>Search by donation type</w:t>
-      </w:r>
-    </w:p>
-    <w:p>
-      <w:pPr>
-        <w:pStyle w:val="ListParagraph"/>
-        <w:numPr>
-          <w:ilvl w:val="0"/>
-          <w:numId w:val="1"/>
-        </w:numPr>
-        <w:rPr>
-          <w:sz w:val="24"/>
-          <w:szCs w:val="24"/>
-        </w:rPr>
-      </w:pPr>
-      <w:r>
-        <w:rPr>
-          <w:sz w:val="24"/>
-          <w:szCs w:val="24"/>
-        </w:rPr>
-        <w:t>Calculate pledge total</w:t>
-      </w:r>
-    </w:p>
-    <w:p>
-      <w:pPr>
-        <w:pStyle w:val="ListParagraph"/>
-        <w:numPr>
-          <w:ilvl w:val="0"/>
-          <w:numId w:val="1"/>
-        </w:numPr>
-        <w:rPr>
-          <w:sz w:val="24"/>
-          <w:szCs w:val="24"/>
-        </w:rPr>
-      </w:pPr>
-      <w:r>
-        <w:rPr>
-          <w:sz w:val="24"/>
-          <w:szCs w:val="24"/>
-        </w:rPr>
-        <w:t>Search donors by their status</w:t>
+        <w:t>Deceased</w:t>
+      </w:r>
+    </w:p>
+    <w:p>
+      <w:pPr>
+        <w:pStyle w:val="ListParagraph"/>
+        <w:numPr>
+          <w:ilvl w:val="0"/>
+          <w:numId w:val="1"/>
+        </w:numPr>
+        <w:rPr>
+          <w:sz w:val="24"/>
+          <w:szCs w:val="24"/>
+        </w:rPr>
+      </w:pPr>
+      <w:r>
+        <w:rPr>
+          <w:sz w:val="24"/>
+          <w:szCs w:val="24"/>
+        </w:rPr>
+        <w:t>Search donors by payment type</w:t>
+      </w:r>
+    </w:p>
+    <w:p>
+      <w:pPr>
+        <w:pStyle w:val="ListParagraph"/>
+        <w:numPr>
+          <w:ilvl w:val="0"/>
+          <w:numId w:val="1"/>
+        </w:numPr>
+        <w:rPr>
+          <w:sz w:val="24"/>
+          <w:szCs w:val="24"/>
+        </w:rPr>
+      </w:pPr>
+      <w:r>
+        <w:rPr>
+          <w:sz w:val="24"/>
+          <w:szCs w:val="24"/>
+        </w:rPr>
+        <w:t>Search donors by donation type</w:t>
       </w:r>
     </w:p>
     <w:p>
@@ -525,7 +663,27 @@
           <w:sz w:val="24"/>
           <w:szCs w:val="24"/>
         </w:rPr>
-        <w:t>Active</w:t>
+        <w:t>Pledges</w:t>
+      </w:r>
+    </w:p>
+    <w:p>
+      <w:pPr>
+        <w:pStyle w:val="ListParagraph"/>
+        <w:numPr>
+          <w:ilvl w:val="0"/>
+          <w:numId w:val="1"/>
+        </w:numPr>
+        <w:rPr>
+          <w:sz w:val="24"/>
+          <w:szCs w:val="24"/>
+        </w:rPr>
+      </w:pPr>
+      <w:r>
+        <w:rPr>
+          <w:sz w:val="24"/>
+          <w:szCs w:val="24"/>
+        </w:rPr>
+        <w:t>Search donors by solicitation status</w:t>
       </w:r>
     </w:p>
     <w:p>
@@ -545,7 +703,7 @@
           <w:sz w:val="24"/>
           <w:szCs w:val="24"/>
         </w:rPr>
-        <w:t>Inactive</w:t>
+        <w:t>Yes</w:t>
       </w:r>
     </w:p>
     <w:p>
@@ -565,126 +723,6 @@
           <w:sz w:val="24"/>
           <w:szCs w:val="24"/>
         </w:rPr>
-        <w:t>Deceased</w:t>
-      </w:r>
-    </w:p>
-    <w:p>
-      <w:pPr>
-        <w:pStyle w:val="ListParagraph"/>
-        <w:numPr>
-          <w:ilvl w:val="0"/>
-          <w:numId w:val="1"/>
-        </w:numPr>
-        <w:rPr>
-          <w:sz w:val="24"/>
-          <w:szCs w:val="24"/>
-        </w:rPr>
-      </w:pPr>
-      <w:r>
-        <w:rPr>
-          <w:sz w:val="24"/>
-          <w:szCs w:val="24"/>
-        </w:rPr>
-        <w:t>Search donors by payment type</w:t>
-      </w:r>
-    </w:p>
-    <w:p>
-      <w:pPr>
-        <w:pStyle w:val="ListParagraph"/>
-        <w:numPr>
-          <w:ilvl w:val="0"/>
-          <w:numId w:val="1"/>
-        </w:numPr>
-        <w:rPr>
-          <w:sz w:val="24"/>
-          <w:szCs w:val="24"/>
-        </w:rPr>
-      </w:pPr>
-      <w:r>
-        <w:rPr>
-          <w:sz w:val="24"/>
-          <w:szCs w:val="24"/>
-        </w:rPr>
-        <w:t>Search donors by donation type</w:t>
-      </w:r>
-    </w:p>
-    <w:p>
-      <w:pPr>
-        <w:pStyle w:val="ListParagraph"/>
-        <w:numPr>
-          <w:ilvl w:val="1"/>
-          <w:numId w:val="1"/>
-        </w:numPr>
-        <w:rPr>
-          <w:sz w:val="24"/>
-          <w:szCs w:val="24"/>
-        </w:rPr>
-      </w:pPr>
-      <w:r>
-        <w:rPr>
-          <w:sz w:val="24"/>
-          <w:szCs w:val="24"/>
-        </w:rPr>
-        <w:t>Pledges</w:t>
-      </w:r>
-    </w:p>
-    <w:p>
-      <w:pPr>
-        <w:pStyle w:val="ListParagraph"/>
-        <w:numPr>
-          <w:ilvl w:val="0"/>
-          <w:numId w:val="1"/>
-        </w:numPr>
-        <w:rPr>
-          <w:sz w:val="24"/>
-          <w:szCs w:val="24"/>
-        </w:rPr>
-      </w:pPr>
-      <w:r>
-        <w:rPr>
-          <w:sz w:val="24"/>
-          <w:szCs w:val="24"/>
-        </w:rPr>
-        <w:t>Search donors by solicitation status</w:t>
-      </w:r>
-    </w:p>
-    <w:p>
-      <w:pPr>
-        <w:pStyle w:val="ListParagraph"/>
-        <w:numPr>
-          <w:ilvl w:val="1"/>
-          <w:numId w:val="1"/>
-        </w:numPr>
-        <w:rPr>
-          <w:sz w:val="24"/>
-          <w:szCs w:val="24"/>
-        </w:rPr>
-      </w:pPr>
-      <w:r>
-        <w:rPr>
-          <w:sz w:val="24"/>
-          <w:szCs w:val="24"/>
-        </w:rPr>
-        <w:t>Yes</w:t>
-      </w:r>
-    </w:p>
-    <w:p>
-      <w:pPr>
-        <w:pStyle w:val="ListParagraph"/>
-        <w:numPr>
-          <w:ilvl w:val="1"/>
-          <w:numId w:val="1"/>
-        </w:numPr>
-        <w:rPr>
-          <w:sz w:val="24"/>
-          <w:szCs w:val="24"/>
-        </w:rPr>
-      </w:pPr>
-      <w:r>
-        <w:rPr>
-          <w:sz w:val="24"/>
-          <w:szCs w:val="24"/>
-        </w:rPr>
         <w:t>No</w:t>
       </w:r>
     </w:p>
@@ -841,6 +879,7 @@
           <w:sz w:val="24"/>
           <w:szCs w:val="24"/>
         </w:rPr>
+        <w:lastRenderedPageBreak/>
         <w:t xml:space="preserve">Search by </w:t>
       </w:r>
       <w:proofErr w:type="spellStart"/>
@@ -870,7 +909,6 @@
           <w:sz w:val="24"/>
           <w:szCs w:val="24"/>
         </w:rPr>
-        <w:lastRenderedPageBreak/>
         <w:t xml:space="preserve">Search by </w:t>
       </w:r>
       <w:proofErr w:type="spellStart"/>

</xml_diff>